<commit_message>
DMIT2027 - Journal2 is done
</commit_message>
<xml_diff>
--- a/DMIT2027/Assignments/Journal 2.docx
+++ b/DMIT2027/Assignments/Journal 2.docx
@@ -5,7 +5,7 @@
     <w:sdt>
       <w:sdtPr>
         <w:rPr>
-          <w:rFonts w:ascii="times newer roman" w:hAnsi="times newer roman" w:cstheme="minorHAnsi"/>
+          <w:rFonts w:ascii="Times New Roman" w:hAnsi="Times New Roman"/>
         </w:rPr>
         <w:id w:val="73781831"/>
         <w:docPartObj>
@@ -24,14 +24,15 @@
       <w:sdtContent>
         <w:p>
           <w:pPr>
+            <w:spacing w:line="360" w:lineRule="auto"/>
             <w:ind w:firstLineChars="100" w:firstLine="240"/>
             <w:rPr>
-              <w:rFonts w:ascii="times newer roman" w:hAnsi="times newer roman" w:cstheme="minorHAnsi"/>
+              <w:rFonts w:ascii="Times New Roman" w:hAnsi="Times New Roman"/>
             </w:rPr>
           </w:pPr>
           <w:r>
             <w:rPr>
-              <w:rFonts w:ascii="times newer roman" w:hAnsi="times newer roman" w:cstheme="minorHAnsi"/>
+              <w:rFonts w:ascii="Times New Roman" w:hAnsi="Times New Roman"/>
               <w:noProof/>
             </w:rPr>
             <mc:AlternateContent>
@@ -152,6 +153,7 @@
                                     <w:dataBinding w:prefixMappings="xmlns:ns0='http://purl.org/dc/elements/1.1/' xmlns:ns1='http://schemas.openxmlformats.org/package/2006/metadata/core-properties' " w:xpath="/ns1:coreProperties[1]/ns0:creator[1]" w:storeItemID="{6C3C8BC8-F283-45AE-878A-BAB7291924A1}"/>
                                     <w:text/>
                                   </w:sdtPr>
+                                  <w:sdtEndPr/>
                                   <w:sdtContent>
                                     <w:p>
                                       <w:pPr>
@@ -191,6 +193,7 @@
                                       <w:dataBinding w:prefixMappings="xmlns:ns0='http://schemas.openxmlformats.org/officeDocument/2006/extended-properties' " w:xpath="/ns0:Properties[1]/ns0:Company[1]" w:storeItemID="{6668398D-A668-4E3E-A5EB-62B293D839F1}"/>
                                       <w:text/>
                                     </w:sdtPr>
+                                    <w:sdtEndPr/>
                                     <w:sdtContent>
                                       <w:r>
                                         <w:rPr>
@@ -234,6 +237,7 @@
                                       <w:dataBinding w:prefixMappings="xmlns:ns0='http://schemas.microsoft.com/office/2006/coverPageProps' " w:xpath="/ns0:CoverPageProperties[1]/ns0:CompanyAddress[1]" w:storeItemID="{55AF091B-3C7A-41E3-B477-F2FDAA23CFDA}"/>
                                       <w:text/>
                                     </w:sdtPr>
+                                    <w:sdtEndPr/>
                                     <w:sdtContent>
                                       <w:r>
                                         <w:rPr>
@@ -241,25 +245,7 @@
                                           <w:kern w:val="2"/>
                                           <w:sz w:val="20"/>
                                         </w:rPr>
-                                        <w:t xml:space="preserve">Team Member: Damien T McAndrews, Jordan </w:t>
-                                      </w:r>
-                                      <w:proofErr w:type="spellStart"/>
-                                      <w:r>
-                                        <w:rPr>
-                                          <w:color w:val="FFFFFF" w:themeColor="background1"/>
-                                          <w:kern w:val="2"/>
-                                          <w:sz w:val="20"/>
-                                        </w:rPr>
-                                        <w:t>Ardeleanu</w:t>
-                                      </w:r>
-                                      <w:proofErr w:type="spellEnd"/>
-                                      <w:r>
-                                        <w:rPr>
-                                          <w:color w:val="FFFFFF" w:themeColor="background1"/>
-                                          <w:kern w:val="2"/>
-                                          <w:sz w:val="20"/>
-                                        </w:rPr>
-                                        <w:t>, Midori Tada, Russel Benito</w:t>
+                                        <w:t>Team Member: Damien T McAndrews, Jordan Ardeleanu, Midori Tada, Russel Benito</w:t>
                                       </w:r>
                                     </w:sdtContent>
                                   </w:sdt>
@@ -320,6 +306,7 @@
                                     <w:dataBinding w:prefixMappings="xmlns:ns0='http://purl.org/dc/elements/1.1/' xmlns:ns1='http://schemas.openxmlformats.org/package/2006/metadata/core-properties' " w:xpath="/ns1:coreProperties[1]/ns0:title[1]" w:storeItemID="{6C3C8BC8-F283-45AE-878A-BAB7291924A1}"/>
                                     <w:text/>
                                   </w:sdtPr>
+                                  <w:sdtEndPr/>
                                   <w:sdtContent>
                                     <w:p>
                                       <w:pPr>
@@ -363,6 +350,7 @@
                                     <w:dataBinding w:prefixMappings="xmlns:ns0='http://purl.org/dc/elements/1.1/' xmlns:ns1='http://schemas.openxmlformats.org/package/2006/metadata/core-properties' " w:xpath="/ns1:coreProperties[1]/ns0:subject[1]" w:storeItemID="{6C3C8BC8-F283-45AE-878A-BAB7291924A1}"/>
                                     <w:text/>
                                   </w:sdtPr>
+                                  <w:sdtEndPr/>
                                   <w:sdtContent>
                                     <w:p>
                                       <w:pPr>
@@ -431,6 +419,7 @@
                               <w:dataBinding w:prefixMappings="xmlns:ns0='http://purl.org/dc/elements/1.1/' xmlns:ns1='http://schemas.openxmlformats.org/package/2006/metadata/core-properties' " w:xpath="/ns1:coreProperties[1]/ns0:creator[1]" w:storeItemID="{6C3C8BC8-F283-45AE-878A-BAB7291924A1}"/>
                               <w:text/>
                             </w:sdtPr>
+                            <w:sdtEndPr/>
                             <w:sdtContent>
                               <w:p>
                                 <w:pPr>
@@ -470,6 +459,7 @@
                                 <w:dataBinding w:prefixMappings="xmlns:ns0='http://schemas.openxmlformats.org/officeDocument/2006/extended-properties' " w:xpath="/ns0:Properties[1]/ns0:Company[1]" w:storeItemID="{6668398D-A668-4E3E-A5EB-62B293D839F1}"/>
                                 <w:text/>
                               </w:sdtPr>
+                              <w:sdtEndPr/>
                               <w:sdtContent>
                                 <w:r>
                                   <w:rPr>
@@ -513,6 +503,7 @@
                                 <w:dataBinding w:prefixMappings="xmlns:ns0='http://schemas.microsoft.com/office/2006/coverPageProps' " w:xpath="/ns0:CoverPageProperties[1]/ns0:CompanyAddress[1]" w:storeItemID="{55AF091B-3C7A-41E3-B477-F2FDAA23CFDA}"/>
                                 <w:text/>
                               </w:sdtPr>
+                              <w:sdtEndPr/>
                               <w:sdtContent>
                                 <w:r>
                                   <w:rPr>
@@ -520,25 +511,7 @@
                                     <w:kern w:val="2"/>
                                     <w:sz w:val="20"/>
                                   </w:rPr>
-                                  <w:t xml:space="preserve">Team Member: Damien T McAndrews, Jordan </w:t>
-                                </w:r>
-                                <w:proofErr w:type="spellStart"/>
-                                <w:r>
-                                  <w:rPr>
-                                    <w:color w:val="FFFFFF" w:themeColor="background1"/>
-                                    <w:kern w:val="2"/>
-                                    <w:sz w:val="20"/>
-                                  </w:rPr>
-                                  <w:t>Ardeleanu</w:t>
-                                </w:r>
-                                <w:proofErr w:type="spellEnd"/>
-                                <w:r>
-                                  <w:rPr>
-                                    <w:color w:val="FFFFFF" w:themeColor="background1"/>
-                                    <w:kern w:val="2"/>
-                                    <w:sz w:val="20"/>
-                                  </w:rPr>
-                                  <w:t>, Midori Tada, Russel Benito</w:t>
+                                  <w:t>Team Member: Damien T McAndrews, Jordan Ardeleanu, Midori Tada, Russel Benito</w:t>
                                 </w:r>
                               </w:sdtContent>
                             </w:sdt>
@@ -567,6 +540,7 @@
                               <w:dataBinding w:prefixMappings="xmlns:ns0='http://purl.org/dc/elements/1.1/' xmlns:ns1='http://schemas.openxmlformats.org/package/2006/metadata/core-properties' " w:xpath="/ns1:coreProperties[1]/ns0:title[1]" w:storeItemID="{6C3C8BC8-F283-45AE-878A-BAB7291924A1}"/>
                               <w:text/>
                             </w:sdtPr>
+                            <w:sdtEndPr/>
                             <w:sdtContent>
                               <w:p>
                                 <w:pPr>
@@ -610,6 +584,7 @@
                               <w:dataBinding w:prefixMappings="xmlns:ns0='http://purl.org/dc/elements/1.1/' xmlns:ns1='http://schemas.openxmlformats.org/package/2006/metadata/core-properties' " w:xpath="/ns1:coreProperties[1]/ns0:subject[1]" w:storeItemID="{6C3C8BC8-F283-45AE-878A-BAB7291924A1}"/>
                               <w:text/>
                             </w:sdtPr>
+                            <w:sdtEndPr/>
                             <w:sdtContent>
                               <w:p>
                                 <w:pPr>
@@ -649,10 +624,10 @@
         </w:p>
         <w:p>
           <w:pPr>
-            <w:spacing w:after="160" w:line="259" w:lineRule="auto"/>
+            <w:spacing w:after="160" w:line="360" w:lineRule="auto"/>
             <w:ind w:firstLineChars="100" w:firstLine="320"/>
             <w:rPr>
-              <w:rFonts w:ascii="times newer roman" w:eastAsia="Times New Roman" w:hAnsi="times newer roman" w:cstheme="minorHAnsi"/>
+              <w:rFonts w:ascii="Times New Roman" w:eastAsia="Times New Roman" w:hAnsi="Times New Roman"/>
               <w:color w:val="2F5496"/>
               <w:sz w:val="32"/>
               <w:szCs w:val="32"/>
@@ -660,7 +635,7 @@
           </w:pPr>
           <w:r>
             <w:rPr>
-              <w:rFonts w:ascii="times newer roman" w:eastAsia="Times New Roman" w:hAnsi="times newer roman" w:cstheme="minorHAnsi"/>
+              <w:rFonts w:ascii="Times New Roman" w:eastAsia="Times New Roman" w:hAnsi="Times New Roman"/>
               <w:color w:val="2F5496"/>
               <w:sz w:val="32"/>
               <w:szCs w:val="32"/>
@@ -673,51 +648,267 @@
     <w:p>
       <w:pPr>
         <w:pStyle w:val="1"/>
-        <w:spacing w:after="240"/>
-        <w:rPr>
-          <w:rFonts w:ascii="times newer roman" w:hAnsi="times newer roman" w:cstheme="minorHAnsi"/>
-        </w:rPr>
-      </w:pPr>
-      <w:r>
-        <w:rPr>
-          <w:rFonts w:ascii="times newer roman" w:hAnsi="times newer roman" w:cstheme="minorHAnsi"/>
+        <w:spacing w:after="240" w:line="360" w:lineRule="auto"/>
+        <w:rPr>
+          <w:rFonts w:ascii="Times New Roman" w:hAnsi="Times New Roman"/>
+        </w:rPr>
+      </w:pPr>
+      <w:r>
+        <w:rPr>
+          <w:rFonts w:ascii="Times New Roman" w:hAnsi="Times New Roman"/>
         </w:rPr>
         <w:lastRenderedPageBreak/>
         <w:t>My Expectations</w:t>
       </w:r>
+      <w:r>
+        <w:rPr>
+          <w:rFonts w:ascii="Times New Roman" w:hAnsi="Times New Roman"/>
+        </w:rPr>
+        <w:t>: what you expect / would like to learn from this course</w:t>
+      </w:r>
     </w:p>
     <w:p>
       <w:pPr>
-        <w:ind w:firstLineChars="100" w:firstLine="220"/>
-        <w:rPr>
-          <w:rFonts w:asciiTheme="majorHAnsi" w:hAnsiTheme="majorHAnsi" w:cstheme="majorHAnsi"/>
-          <w:sz w:val="22"/>
-          <w:szCs w:val="22"/>
-        </w:rPr>
-      </w:pPr>
-      <w:r>
-        <w:rPr>
-          <w:rFonts w:asciiTheme="majorHAnsi" w:hAnsiTheme="majorHAnsi" w:cstheme="majorHAnsi"/>
-          <w:sz w:val="22"/>
-          <w:szCs w:val="22"/>
-        </w:rPr>
-        <w:t>What you expect / would like to learn from this course</w:t>
+        <w:spacing w:line="360" w:lineRule="auto"/>
+        <w:ind w:firstLineChars="100" w:firstLine="240"/>
+        <w:rPr>
+          <w:rFonts w:ascii="Times New Roman" w:hAnsi="Times New Roman"/>
+        </w:rPr>
+      </w:pPr>
+      <w:r>
+        <w:rPr>
+          <w:rFonts w:ascii="Times New Roman" w:hAnsi="Times New Roman"/>
+        </w:rPr>
+        <w:t>In Journal 1, I said I wanted to write official documents to appeal to sponsors through future classes. Still, I think I</w:t>
+      </w:r>
+      <w:r>
+        <w:rPr>
+          <w:rFonts w:ascii="Times New Roman" w:hAnsi="Times New Roman"/>
+        </w:rPr>
+        <w:t xml:space="preserve"> have</w:t>
+      </w:r>
+      <w:r>
+        <w:rPr>
+          <w:rFonts w:ascii="Times New Roman" w:hAnsi="Times New Roman"/>
+        </w:rPr>
+        <w:t xml:space="preserve"> achieved some of my expectations in the last lessons. In this class, I </w:t>
+      </w:r>
+      <w:r>
+        <w:rPr>
+          <w:rFonts w:ascii="Times New Roman" w:hAnsi="Times New Roman"/>
+        </w:rPr>
+        <w:t>did not</w:t>
+      </w:r>
+      <w:r>
+        <w:rPr>
+          <w:rFonts w:ascii="Times New Roman" w:hAnsi="Times New Roman"/>
+        </w:rPr>
+        <w:t xml:space="preserve"> learn how to write official documents such as business proposals, but I think I understood the contents of the official documents. To receive investment, I believe a detailed project is more advantageous than not. I do not know the exact format of the document, but I</w:t>
+      </w:r>
+      <w:r>
+        <w:rPr>
+          <w:rFonts w:ascii="Times New Roman" w:hAnsi="Times New Roman"/>
+        </w:rPr>
+        <w:t xml:space="preserve"> am</w:t>
+      </w:r>
+      <w:r>
+        <w:rPr>
+          <w:rFonts w:ascii="Times New Roman" w:hAnsi="Times New Roman"/>
+        </w:rPr>
+        <w:t xml:space="preserve"> satisfied to know what elements are included.</w:t>
       </w:r>
     </w:p>
     <w:p>
       <w:pPr>
-        <w:spacing w:after="160" w:line="259" w:lineRule="auto"/>
+        <w:spacing w:line="360" w:lineRule="auto"/>
         <w:ind w:firstLineChars="100" w:firstLine="240"/>
         <w:rPr>
-          <w:rFonts w:ascii="times newer roman" w:eastAsia="Times New Roman" w:hAnsi="times newer roman" w:cstheme="minorHAnsi"/>
+          <w:rFonts w:ascii="Times New Roman" w:hAnsi="Times New Roman"/>
+        </w:rPr>
+      </w:pPr>
+      <w:r>
+        <w:rPr>
+          <w:rFonts w:ascii="Times New Roman" w:hAnsi="Times New Roman"/>
+        </w:rPr>
+        <w:t xml:space="preserve">I am learning in this class about building a detailed plan and considering variables as much as possible to avoid an exceptional situation. </w:t>
+      </w:r>
+      <w:r>
+        <w:rPr>
+          <w:rFonts w:ascii="Times New Roman" w:hAnsi="Times New Roman"/>
+        </w:rPr>
+        <w:t>And</w:t>
+      </w:r>
+      <w:r>
+        <w:rPr>
+          <w:rFonts w:ascii="Times New Roman" w:hAnsi="Times New Roman"/>
+        </w:rPr>
+        <w:t xml:space="preserve"> I expect that making such a plan will be helpful in everyday life, not only when working on a project. For example, when I travel, move a house, or budget living expenses for a year.</w:t>
+      </w:r>
+      <w:r>
+        <w:rPr>
+          <w:rFonts w:ascii="Times New Roman" w:hAnsi="Times New Roman"/>
+        </w:rPr>
+        <w:t xml:space="preserve"> Then, we</w:t>
+      </w:r>
+      <w:r>
+        <w:rPr>
+          <w:rFonts w:ascii="Times New Roman" w:hAnsi="Times New Roman"/>
+        </w:rPr>
+        <w:t xml:space="preserve"> made a good specific plan, I want to learn how to appeal well from now on.</w:t>
+      </w:r>
+      <w:r>
+        <w:rPr>
+          <w:rFonts w:ascii="Times New Roman" w:hAnsi="Times New Roman"/>
+          <w:lang w:eastAsia="ko-KR"/>
+        </w:rPr>
+        <w:br w:type="page"/>
+      </w:r>
+    </w:p>
+    <w:p>
+      <w:pPr>
+        <w:pStyle w:val="1"/>
+        <w:spacing w:after="240" w:line="360" w:lineRule="auto"/>
+        <w:rPr>
+          <w:rFonts w:ascii="Times New Roman" w:hAnsi="Times New Roman"/>
+        </w:rPr>
+      </w:pPr>
+      <w:r>
+        <w:rPr>
+          <w:rFonts w:ascii="Times New Roman" w:hAnsi="Times New Roman"/>
+        </w:rPr>
+        <w:lastRenderedPageBreak/>
+        <w:t>Topics Important to Me</w:t>
+      </w:r>
+      <w:r>
+        <w:rPr>
+          <w:rFonts w:ascii="Times New Roman" w:hAnsi="Times New Roman"/>
+        </w:rPr>
+        <w:t>: 3 different concepts that have become important to you and why</w:t>
+      </w:r>
+    </w:p>
+    <w:p>
+      <w:pPr>
+        <w:spacing w:line="360" w:lineRule="auto"/>
+        <w:ind w:firstLineChars="100" w:firstLine="240"/>
+        <w:rPr>
+          <w:rFonts w:ascii="Times New Roman" w:eastAsia="맑은 고딕" w:hAnsi="Times New Roman"/>
+          <w:lang w:eastAsia="ko-KR"/>
+        </w:rPr>
+      </w:pPr>
+      <w:r>
+        <w:rPr>
+          <w:rFonts w:ascii="Times New Roman" w:eastAsia="맑은 고딕" w:hAnsi="Times New Roman"/>
+          <w:lang w:eastAsia="ko-KR"/>
+        </w:rPr>
+        <w:t xml:space="preserve">Last time, I learned to devise a project idea, explain its benefits to the audience, and appeal to the idea. And I think the activities that I learned at this time were how to materialize and implement based on the selected project ideas. At first, I </w:t>
+      </w:r>
+      <w:r>
+        <w:rPr>
+          <w:rFonts w:ascii="Times New Roman" w:eastAsia="맑은 고딕" w:hAnsi="Times New Roman"/>
+          <w:lang w:eastAsia="ko-KR"/>
+        </w:rPr>
+        <w:t>did not</w:t>
+      </w:r>
+      <w:r>
+        <w:rPr>
+          <w:rFonts w:ascii="Times New Roman" w:eastAsia="맑은 고딕" w:hAnsi="Times New Roman"/>
+          <w:lang w:eastAsia="ko-KR"/>
+        </w:rPr>
+        <w:t xml:space="preserve"> know in detail what to plan for the project. However, through project charters, scope statements, and WB activities, I learned how to design projects in more detail and clarify unclear plans.</w:t>
+      </w:r>
+    </w:p>
+    <w:p>
+      <w:pPr>
+        <w:spacing w:line="360" w:lineRule="auto"/>
+        <w:ind w:firstLineChars="100" w:firstLine="240"/>
+        <w:rPr>
+          <w:rFonts w:ascii="Times New Roman" w:hAnsi="Times New Roman"/>
+          <w:lang w:eastAsia="ko-KR"/>
+        </w:rPr>
+      </w:pPr>
+      <w:r>
+        <w:rPr>
+          <w:rFonts w:ascii="Times New Roman" w:eastAsia="맑은 고딕" w:hAnsi="Times New Roman"/>
+          <w:lang w:eastAsia="ko-KR"/>
+        </w:rPr>
+        <w:t>Personally, I</w:t>
+      </w:r>
+      <w:r>
+        <w:rPr>
+          <w:rFonts w:ascii="Times New Roman" w:eastAsia="맑은 고딕" w:hAnsi="Times New Roman"/>
+          <w:lang w:eastAsia="ko-KR"/>
+        </w:rPr>
+        <w:t xml:space="preserve"> have</w:t>
+      </w:r>
+      <w:r>
+        <w:rPr>
+          <w:rFonts w:ascii="Times New Roman" w:eastAsia="맑은 고딕" w:hAnsi="Times New Roman"/>
+          <w:lang w:eastAsia="ko-KR"/>
+        </w:rPr>
+        <w:t xml:space="preserve"> been using a study planner for about seven years since I was in high school. I felt it was very similar to the process of writing the project charter, scope statements, and the WBS.</w:t>
+      </w:r>
+      <w:r>
+        <w:rPr>
+          <w:rFonts w:ascii="Times New Roman" w:eastAsia="맑은 고딕" w:hAnsi="Times New Roman"/>
+          <w:lang w:eastAsia="ko-KR"/>
+        </w:rPr>
+        <w:t xml:space="preserve"> </w:t>
+      </w:r>
+      <w:r>
+        <w:rPr>
+          <w:rFonts w:ascii="Times New Roman" w:eastAsia="맑은 고딕" w:hAnsi="Times New Roman"/>
+          <w:lang w:eastAsia="ko-KR"/>
+        </w:rPr>
+        <w:t>It was a little fun because the elements of writing a planner and learning in class overlap.</w:t>
+      </w:r>
+    </w:p>
+    <w:p>
+      <w:pPr>
+        <w:spacing w:line="360" w:lineRule="auto"/>
+        <w:ind w:firstLineChars="100" w:firstLine="240"/>
+        <w:rPr>
+          <w:rFonts w:ascii="Times New Roman" w:hAnsi="Times New Roman"/>
+          <w:lang w:eastAsia="ko-KR"/>
+        </w:rPr>
+      </w:pPr>
+      <w:r>
+        <w:rPr>
+          <w:rFonts w:ascii="Times New Roman" w:eastAsia="맑은 고딕" w:hAnsi="Times New Roman"/>
+          <w:lang w:eastAsia="ko-KR"/>
+        </w:rPr>
+        <w:t xml:space="preserve">The first thing I do when I use a planner is write down everything I have to do. Considering appointments, part-time jobs, assignments, and class hours, we roughly decide what to do per day. I think this is similar to the project charting step that contains how the entire project is organized. Then, </w:t>
+      </w:r>
+      <w:r>
+        <w:rPr>
+          <w:rFonts w:ascii="Times New Roman" w:eastAsia="맑은 고딕" w:hAnsi="Times New Roman"/>
+          <w:lang w:eastAsia="ko-KR"/>
+        </w:rPr>
+        <w:t>precisely selecting</w:t>
+      </w:r>
+      <w:r>
+        <w:rPr>
+          <w:rFonts w:ascii="Times New Roman" w:eastAsia="맑은 고딕" w:hAnsi="Times New Roman"/>
+          <w:lang w:eastAsia="ko-KR"/>
+        </w:rPr>
+        <w:t xml:space="preserve"> date what to do on which day. For example, if I do an assignment, I decide how much I want to do. I choose whether to set a rough framework or finish one part. I think this step is similar to a Scope Project that determines the deliverables of each component in the whole part after writing the project chart. Finally, prioritize which time I will do some tasks and what to do first, considering the deadline for assignments or when the appointment is. I thought this was similar to WBS, which sets the work classification system for each task.</w:t>
+      </w:r>
+    </w:p>
+    <w:p>
+      <w:pPr>
+        <w:spacing w:after="160" w:line="360" w:lineRule="auto"/>
+        <w:ind w:firstLineChars="100" w:firstLine="240"/>
+        <w:rPr>
+          <w:rFonts w:ascii="Times New Roman" w:eastAsia="Times New Roman" w:hAnsi="Times New Roman"/>
           <w:color w:val="2F5496"/>
           <w:sz w:val="32"/>
           <w:szCs w:val="32"/>
-        </w:rPr>
-      </w:pPr>
-      <w:r>
-        <w:rPr>
-          <w:rFonts w:ascii="times newer roman" w:hAnsi="times newer roman" w:cstheme="minorHAnsi"/>
+          <w:lang w:eastAsia="ko-KR"/>
+        </w:rPr>
+      </w:pPr>
+      <w:r>
+        <w:rPr>
+          <w:rFonts w:ascii="Times New Roman" w:hAnsi="Times New Roman"/>
+          <w:lang w:eastAsia="ko-KR"/>
         </w:rPr>
         <w:br w:type="page"/>
       </w:r>
@@ -725,292 +916,118 @@
     <w:p>
       <w:pPr>
         <w:pStyle w:val="1"/>
-        <w:spacing w:after="240"/>
-        <w:rPr>
-          <w:rFonts w:ascii="times newer roman" w:hAnsi="times newer roman" w:cstheme="minorHAnsi"/>
-        </w:rPr>
-      </w:pPr>
-      <w:r>
-        <w:rPr>
-          <w:rFonts w:ascii="times newer roman" w:hAnsi="times newer roman" w:cstheme="minorHAnsi"/>
+        <w:spacing w:after="240" w:line="360" w:lineRule="auto"/>
+      </w:pPr>
+      <w:r>
+        <w:rPr>
+          <w:rFonts w:ascii="Times New Roman" w:hAnsi="Times New Roman"/>
+          <w:lang w:eastAsia="ko-KR"/>
         </w:rPr>
         <w:lastRenderedPageBreak/>
-        <w:t>Topics Important to Me</w:t>
+        <w:t>Team Issue</w:t>
+      </w:r>
+      <w:r>
+        <w:rPr>
+          <w:rFonts w:ascii="Times New Roman" w:hAnsi="Times New Roman"/>
+          <w:lang w:eastAsia="ko-KR"/>
+        </w:rPr>
+        <w:t>s: what has changed? Team’s overall strengths, and how about your instructor?</w:t>
       </w:r>
     </w:p>
     <w:p>
       <w:pPr>
-        <w:ind w:firstLineChars="100" w:firstLine="220"/>
-        <w:rPr>
-          <w:rFonts w:ascii="times newer roman" w:hAnsi="times newer roman" w:cstheme="minorHAnsi"/>
-        </w:rPr>
-      </w:pPr>
-      <w:r>
-        <w:rPr>
-          <w:rFonts w:asciiTheme="majorHAnsi" w:hAnsiTheme="majorHAnsi" w:cstheme="majorHAnsi"/>
-          <w:sz w:val="22"/>
-          <w:szCs w:val="22"/>
-        </w:rPr>
-        <w:t>Project Charter, the Scope Statement, and the outline of the Project Plan, WBS and MS Project</w:t>
+        <w:spacing w:line="360" w:lineRule="auto"/>
+        <w:rPr>
+          <w:rFonts w:ascii="Times New Roman" w:eastAsiaTheme="minorEastAsia" w:hAnsi="Times New Roman"/>
+          <w:lang w:eastAsia="ko-KR"/>
+        </w:rPr>
+      </w:pPr>
+      <w:r>
+        <w:rPr>
+          <w:rFonts w:ascii="Times New Roman" w:eastAsiaTheme="minorEastAsia" w:hAnsi="Times New Roman"/>
+          <w:lang w:eastAsia="ko-KR"/>
+        </w:rPr>
+        <w:t>Everyone turned on the camera and worked together initially, but we do not turn on the cameras nowadays. However, everyone does their job hard and finishes their assignments before the deadline for submission, so they have completed all the assignments so far without conflict.</w:t>
       </w:r>
     </w:p>
     <w:p>
       <w:pPr>
-        <w:ind w:firstLineChars="100" w:firstLine="220"/>
-        <w:rPr>
-          <w:rFonts w:asciiTheme="majorHAnsi" w:hAnsiTheme="majorHAnsi" w:cstheme="majorHAnsi"/>
-          <w:sz w:val="22"/>
-          <w:szCs w:val="22"/>
-        </w:rPr>
-      </w:pPr>
-      <w:r>
-        <w:rPr>
-          <w:rFonts w:asciiTheme="majorHAnsi" w:hAnsiTheme="majorHAnsi" w:cstheme="majorHAnsi"/>
-          <w:sz w:val="22"/>
-          <w:szCs w:val="22"/>
-        </w:rPr>
-        <w:t>Identify at least three [3] different concepts that have become important to you and why</w:t>
+        <w:spacing w:line="360" w:lineRule="auto"/>
+        <w:rPr>
+          <w:rFonts w:ascii="Times New Roman" w:eastAsiaTheme="minorEastAsia" w:hAnsi="Times New Roman"/>
+          <w:lang w:eastAsia="ko-KR"/>
+        </w:rPr>
+      </w:pPr>
+      <w:r>
+        <w:rPr>
+          <w:rFonts w:ascii="Times New Roman" w:eastAsiaTheme="minorEastAsia" w:hAnsi="Times New Roman"/>
+          <w:lang w:eastAsia="ko-KR"/>
+        </w:rPr>
+        <w:t xml:space="preserve">However, I missed several meetings this November when I briefly returned to my home country. There were times when I missed classes because of flight time and times when I </w:t>
+      </w:r>
+      <w:r>
+        <w:rPr>
+          <w:rFonts w:ascii="Times New Roman" w:eastAsiaTheme="minorEastAsia" w:hAnsi="Times New Roman"/>
+          <w:lang w:eastAsia="ko-KR"/>
+        </w:rPr>
+        <w:t>could not</w:t>
+      </w:r>
+      <w:r>
+        <w:rPr>
+          <w:rFonts w:ascii="Times New Roman" w:eastAsiaTheme="minorEastAsia" w:hAnsi="Times New Roman"/>
+          <w:lang w:eastAsia="ko-KR"/>
+        </w:rPr>
+        <w:t xml:space="preserve"> attend meetings because of the Covid-19 test. In fact, when I missed the meeting, it was my role to organize the minutes, but another team member took over my work. I</w:t>
+      </w:r>
+      <w:r>
+        <w:rPr>
+          <w:rFonts w:ascii="Times New Roman" w:eastAsiaTheme="minorEastAsia" w:hAnsi="Times New Roman"/>
+          <w:lang w:eastAsia="ko-KR"/>
+        </w:rPr>
+        <w:t xml:space="preserve"> am</w:t>
+      </w:r>
+      <w:r>
+        <w:rPr>
+          <w:rFonts w:ascii="Times New Roman" w:eastAsiaTheme="minorEastAsia" w:hAnsi="Times New Roman"/>
+          <w:lang w:eastAsia="ko-KR"/>
+        </w:rPr>
+        <w:t xml:space="preserve"> grateful and sorry that the team members worked hard instead of me. The goal is not to be missed once during the following project plan agreement.</w:t>
       </w:r>
     </w:p>
     <w:p>
       <w:pPr>
-        <w:ind w:firstLineChars="100" w:firstLine="220"/>
-        <w:rPr>
-          <w:rFonts w:ascii="times newer roman" w:hAnsi="times newer roman"/>
-        </w:rPr>
-      </w:pPr>
-      <w:r>
-        <w:rPr>
-          <w:rFonts w:asciiTheme="majorHAnsi" w:hAnsiTheme="majorHAnsi" w:cstheme="majorHAnsi"/>
-          <w:sz w:val="22"/>
-          <w:szCs w:val="22"/>
-        </w:rPr>
-        <w:t>How do you think you would or could apply these PM concepts to your professional or school situations?</w:t>
+        <w:spacing w:line="360" w:lineRule="auto"/>
+        <w:rPr>
+          <w:rFonts w:ascii="Times New Roman" w:eastAsiaTheme="minorEastAsia" w:hAnsi="Times New Roman"/>
+          <w:lang w:eastAsia="ko-KR"/>
+        </w:rPr>
+      </w:pPr>
+      <w:r>
+        <w:rPr>
+          <w:rFonts w:ascii="Times New Roman" w:eastAsiaTheme="minorEastAsia" w:hAnsi="Times New Roman"/>
+          <w:lang w:eastAsia="ko-KR"/>
+        </w:rPr>
+        <w:t>As our team said in Journal 1, everyone works very hard, and no one is missing or late for team meetings. Everyone is sincere and does their job hard. It is perfect for doing assignments in advance without being pressed for time.</w:t>
       </w:r>
     </w:p>
     <w:p>
       <w:pPr>
-        <w:ind w:firstLineChars="100" w:firstLine="240"/>
-        <w:rPr>
-          <w:rFonts w:ascii="times newer roman" w:hAnsi="times newer roman" w:cstheme="minorHAnsi"/>
-        </w:rPr>
-      </w:pPr>
-    </w:p>
-    <w:p>
-      <w:pPr>
-        <w:spacing w:after="160" w:line="259" w:lineRule="auto"/>
-        <w:ind w:firstLineChars="100" w:firstLine="240"/>
-        <w:rPr>
-          <w:rFonts w:ascii="times newer roman" w:eastAsia="Times New Roman" w:hAnsi="times newer roman" w:cstheme="minorHAnsi"/>
-          <w:color w:val="2F5496"/>
-          <w:sz w:val="32"/>
-          <w:szCs w:val="32"/>
-        </w:rPr>
-      </w:pPr>
-      <w:r>
-        <w:rPr>
-          <w:rFonts w:ascii="times newer roman" w:hAnsi="times newer roman" w:cstheme="minorHAnsi"/>
-        </w:rPr>
-        <w:br w:type="page"/>
-      </w:r>
-    </w:p>
-    <w:p>
-      <w:pPr>
-        <w:pStyle w:val="1"/>
-        <w:spacing w:after="240"/>
-        <w:rPr>
-          <w:rFonts w:ascii="times newer roman" w:hAnsi="times newer roman" w:cstheme="minorHAnsi"/>
-        </w:rPr>
-      </w:pPr>
-      <w:r>
-        <w:rPr>
-          <w:rFonts w:ascii="times newer roman" w:hAnsi="times newer roman" w:cstheme="minorHAnsi"/>
-        </w:rPr>
-        <w:lastRenderedPageBreak/>
-        <w:t>Team Issues</w:t>
-      </w:r>
-    </w:p>
-    <w:p>
-      <w:pPr>
-        <w:pStyle w:val="a5"/>
-        <w:numPr>
-          <w:ilvl w:val="1"/>
-          <w:numId w:val="1"/>
-        </w:numPr>
-        <w:ind w:left="1080"/>
-        <w:rPr>
-          <w:rFonts w:asciiTheme="majorHAnsi" w:hAnsiTheme="majorHAnsi" w:cstheme="majorHAnsi"/>
-          <w:sz w:val="22"/>
-          <w:szCs w:val="22"/>
-        </w:rPr>
-      </w:pPr>
-      <w:r>
-        <w:rPr>
-          <w:rFonts w:asciiTheme="majorHAnsi" w:hAnsiTheme="majorHAnsi" w:cstheme="majorHAnsi"/>
-          <w:sz w:val="22"/>
-          <w:szCs w:val="22"/>
-        </w:rPr>
-        <w:t>How did you feel about the team now that you have had a chance to work together?  What has changed? Have you had to use the team norms contract to enforce task completion?</w:t>
-      </w:r>
-    </w:p>
-    <w:p>
-      <w:pPr>
-        <w:pStyle w:val="a5"/>
-        <w:numPr>
-          <w:ilvl w:val="1"/>
-          <w:numId w:val="1"/>
-        </w:numPr>
-        <w:ind w:left="1080"/>
-        <w:rPr>
-          <w:rFonts w:asciiTheme="majorHAnsi" w:hAnsiTheme="majorHAnsi" w:cstheme="majorHAnsi"/>
-          <w:sz w:val="22"/>
-          <w:szCs w:val="22"/>
-        </w:rPr>
-      </w:pPr>
-      <w:r>
-        <w:rPr>
-          <w:rFonts w:asciiTheme="majorHAnsi" w:hAnsiTheme="majorHAnsi" w:cstheme="majorHAnsi"/>
-          <w:sz w:val="22"/>
-          <w:szCs w:val="22"/>
-        </w:rPr>
-        <w:t xml:space="preserve">What surprises have you encountered </w:t>
-      </w:r>
-      <w:proofErr w:type="gramStart"/>
-      <w:r>
-        <w:rPr>
-          <w:rFonts w:asciiTheme="majorHAnsi" w:hAnsiTheme="majorHAnsi" w:cstheme="majorHAnsi"/>
-          <w:sz w:val="22"/>
-          <w:szCs w:val="22"/>
-        </w:rPr>
-        <w:t>as a result of</w:t>
-      </w:r>
-      <w:proofErr w:type="gramEnd"/>
-      <w:r>
-        <w:rPr>
-          <w:rFonts w:asciiTheme="majorHAnsi" w:hAnsiTheme="majorHAnsi" w:cstheme="majorHAnsi"/>
-          <w:sz w:val="22"/>
-          <w:szCs w:val="22"/>
-        </w:rPr>
-        <w:t xml:space="preserve"> interacting with your team members?</w:t>
-      </w:r>
-    </w:p>
-    <w:p>
-      <w:pPr>
-        <w:pStyle w:val="a5"/>
-        <w:numPr>
-          <w:ilvl w:val="1"/>
-          <w:numId w:val="1"/>
-        </w:numPr>
-        <w:ind w:left="1080"/>
-        <w:rPr>
-          <w:rFonts w:asciiTheme="majorHAnsi" w:hAnsiTheme="majorHAnsi" w:cstheme="majorHAnsi"/>
-          <w:sz w:val="22"/>
-          <w:szCs w:val="22"/>
-        </w:rPr>
-      </w:pPr>
-      <w:r>
-        <w:rPr>
-          <w:rFonts w:asciiTheme="majorHAnsi" w:hAnsiTheme="majorHAnsi" w:cstheme="majorHAnsi"/>
-          <w:sz w:val="22"/>
-          <w:szCs w:val="22"/>
-        </w:rPr>
-        <w:t xml:space="preserve"> Do you feel you can contribute and speak out?  How is the participation of your team members?  How do you handle any differences between members?  </w:t>
-      </w:r>
-    </w:p>
-    <w:p>
-      <w:pPr>
-        <w:pStyle w:val="a5"/>
-        <w:numPr>
-          <w:ilvl w:val="1"/>
-          <w:numId w:val="1"/>
-        </w:numPr>
-        <w:ind w:left="1080"/>
-        <w:rPr>
-          <w:rFonts w:asciiTheme="majorHAnsi" w:hAnsiTheme="majorHAnsi" w:cstheme="majorHAnsi"/>
-          <w:sz w:val="22"/>
-          <w:szCs w:val="22"/>
-        </w:rPr>
-      </w:pPr>
-      <w:r>
-        <w:rPr>
-          <w:rFonts w:asciiTheme="majorHAnsi" w:hAnsiTheme="majorHAnsi" w:cstheme="majorHAnsi"/>
-          <w:sz w:val="22"/>
-          <w:szCs w:val="22"/>
-        </w:rPr>
-        <w:t>Your thoughts about your team’s overall strengths and weaknesses of your team</w:t>
-      </w:r>
-    </w:p>
-    <w:p>
-      <w:pPr>
-        <w:pStyle w:val="a5"/>
-        <w:numPr>
-          <w:ilvl w:val="1"/>
-          <w:numId w:val="1"/>
-        </w:numPr>
-        <w:ind w:left="1080"/>
-        <w:rPr>
-          <w:rFonts w:asciiTheme="majorHAnsi" w:hAnsiTheme="majorHAnsi" w:cstheme="majorHAnsi"/>
-          <w:sz w:val="22"/>
-          <w:szCs w:val="22"/>
-        </w:rPr>
-      </w:pPr>
-      <w:r>
-        <w:rPr>
-          <w:rFonts w:asciiTheme="majorHAnsi" w:hAnsiTheme="majorHAnsi" w:cstheme="majorHAnsi"/>
-          <w:sz w:val="22"/>
-          <w:szCs w:val="22"/>
-        </w:rPr>
-        <w:t>Are there any project-related issues down the line that need addressing?</w:t>
-      </w:r>
-    </w:p>
-    <w:p>
-      <w:pPr>
-        <w:pStyle w:val="a5"/>
-        <w:numPr>
-          <w:ilvl w:val="1"/>
-          <w:numId w:val="1"/>
-        </w:numPr>
-        <w:ind w:left="1080"/>
-        <w:rPr>
-          <w:rFonts w:asciiTheme="majorHAnsi" w:hAnsiTheme="majorHAnsi" w:cstheme="majorHAnsi"/>
-          <w:sz w:val="22"/>
-          <w:szCs w:val="22"/>
-        </w:rPr>
-      </w:pPr>
-      <w:r>
-        <w:rPr>
-          <w:rFonts w:asciiTheme="majorHAnsi" w:hAnsiTheme="majorHAnsi" w:cstheme="majorHAnsi"/>
-          <w:sz w:val="22"/>
-          <w:szCs w:val="22"/>
-        </w:rPr>
-        <w:t>Has the instructor been supportive when needed?</w:t>
-      </w:r>
-    </w:p>
-    <w:p>
-      <w:pPr>
-        <w:pStyle w:val="a5"/>
-        <w:numPr>
-          <w:ilvl w:val="1"/>
-          <w:numId w:val="1"/>
-        </w:numPr>
-        <w:ind w:left="1080"/>
-        <w:rPr>
-          <w:rFonts w:asciiTheme="majorHAnsi" w:hAnsiTheme="majorHAnsi" w:cstheme="majorHAnsi"/>
-          <w:sz w:val="22"/>
-          <w:szCs w:val="22"/>
-        </w:rPr>
-      </w:pPr>
-      <w:r>
-        <w:rPr>
-          <w:rFonts w:asciiTheme="majorHAnsi" w:hAnsiTheme="majorHAnsi" w:cstheme="majorHAnsi"/>
-          <w:sz w:val="22"/>
-          <w:szCs w:val="22"/>
-        </w:rPr>
-        <w:t>Any other issues that you wish to discuss with appropriate heading</w:t>
+        <w:spacing w:line="360" w:lineRule="auto"/>
+        <w:rPr>
+          <w:rFonts w:ascii="Times New Roman" w:eastAsiaTheme="minorEastAsia" w:hAnsi="Times New Roman"/>
+          <w:lang w:eastAsia="ko-KR"/>
+        </w:rPr>
+      </w:pPr>
+      <w:r>
+        <w:rPr>
+          <w:rFonts w:ascii="Times New Roman" w:eastAsiaTheme="minorEastAsia" w:hAnsi="Times New Roman"/>
+          <w:lang w:eastAsia="ko-KR"/>
+        </w:rPr>
+        <w:t>Usually, meetings are held at the end of the lecture in class. If we call or leave message to Cody when we do not know something or need help, he comes into the meeting room as soon as possible and helps. It was good that most of the problems were solved quickly.</w:t>
       </w:r>
     </w:p>
     <w:sectPr>
-      <w:footerReference w:type="default" r:id="rId6"/>
+      <w:footerReference w:type="default" r:id="rId8"/>
       <w:pgSz w:w="12240" w:h="15840"/>
       <w:pgMar w:top="1440" w:right="1440" w:bottom="1440" w:left="1440" w:header="708" w:footer="708" w:gutter="0"/>
       <w:pgNumType w:start="0"/>
@@ -1020,6 +1037,31 @@
     </w:sectPr>
   </w:body>
 </w:document>
+</file>
+
+<file path=word/endnotes.xml><?xml version="1.0" encoding="utf-8"?>
+<w:endnotes xmlns:wpc="http://schemas.microsoft.com/office/word/2010/wordprocessingCanvas" xmlns:cx="http://schemas.microsoft.com/office/drawing/2014/chartex" xmlns:cx1="http://schemas.microsoft.com/office/drawing/2015/9/8/chartex" xmlns:cx2="http://schemas.microsoft.com/office/drawing/2015/10/21/chartex" xmlns:cx3="http://schemas.microsoft.com/office/drawing/2016/5/9/chartex" xmlns:cx4="http://schemas.microsoft.com/office/drawing/2016/5/10/chartex" xmlns:cx5="http://schemas.microsoft.com/office/drawing/2016/5/11/chartex" xmlns:cx6="http://schemas.microsoft.com/office/drawing/2016/5/12/chartex" xmlns:cx7="http://schemas.microsoft.com/office/drawing/2016/5/13/chartex" xmlns:cx8="http://schemas.microsoft.com/office/drawing/2016/5/14/chartex" xmlns:mc="http://schemas.openxmlformats.org/markup-compatibility/2006" xmlns:aink="http://schemas.microsoft.com/office/drawing/2016/ink" xmlns:am3d="http://schemas.microsoft.com/office/drawing/2017/model3d" xmlns:o="urn:schemas-microsoft-com:office:office" xmlns:r="http://schemas.openxmlformats.org/officeDocument/2006/relationships" xmlns:m="http://schemas.openxmlformats.org/officeDocument/2006/math" xmlns:v="urn:schemas-microsoft-com:vml" xmlns:wp14="http://schemas.microsoft.com/office/word/2010/wordprocessingDrawing" xmlns:wp="http://schemas.openxmlformats.org/drawingml/2006/wordprocessingDrawing" xmlns:w10="urn:schemas-microsoft-com:office:word" xmlns:w="http://schemas.openxmlformats.org/wordprocessingml/2006/main" xmlns:w14="http://schemas.microsoft.com/office/word/2010/wordml" xmlns:w15="http://schemas.microsoft.com/office/word/2012/wordml" xmlns:w16cex="http://schemas.microsoft.com/office/word/2018/wordml/cex" xmlns:w16cid="http://schemas.microsoft.com/office/word/2016/wordml/cid" xmlns:w16="http://schemas.microsoft.com/office/word/2018/wordml" xmlns:w16se="http://schemas.microsoft.com/office/word/2015/wordml/symex" xmlns:wpg="http://schemas.microsoft.com/office/word/2010/wordprocessingGroup" xmlns:wpi="http://schemas.microsoft.com/office/word/2010/wordprocessingInk" xmlns:wne="http://schemas.microsoft.com/office/word/2006/wordml" xmlns:wps="http://schemas.microsoft.com/office/word/2010/wordprocessingShape" mc:Ignorable="w14 w15 w16se w16cid w16 w16cex wp14">
+  <w:endnote w:type="separator" w:id="-1">
+    <w:p>
+      <w:pPr>
+        <w:spacing w:after="0" w:line="240" w:lineRule="auto"/>
+      </w:pPr>
+      <w:r>
+        <w:separator/>
+      </w:r>
+    </w:p>
+  </w:endnote>
+  <w:endnote w:type="continuationSeparator" w:id="0">
+    <w:p>
+      <w:pPr>
+        <w:spacing w:after="0" w:line="240" w:lineRule="auto"/>
+      </w:pPr>
+      <w:r>
+        <w:continuationSeparator/>
+      </w:r>
+    </w:p>
+  </w:endnote>
+</w:endnotes>
 </file>
 
 <file path=word/footer1.xml><?xml version="1.0" encoding="utf-8"?>
@@ -1050,14 +1092,7 @@
         <w:caps/>
         <w:color w:val="4472C4" w:themeColor="accent1"/>
       </w:rPr>
-      <w:instrText xml:space="preserve"> PAGE   \* </w:instrText>
-    </w:r>
-    <w:r>
-      <w:rPr>
-        <w:caps/>
-        <w:color w:val="4472C4" w:themeColor="accent1"/>
-      </w:rPr>
-      <w:instrText xml:space="preserve">MERGEFORMAT </w:instrText>
+      <w:instrText xml:space="preserve"> PAGE   \* MERGEFORMAT </w:instrText>
     </w:r>
     <w:r>
       <w:rPr>
@@ -1091,6 +1126,31 @@
 </w:ftr>
 </file>
 
+<file path=word/footnotes.xml><?xml version="1.0" encoding="utf-8"?>
+<w:footnotes xmlns:wpc="http://schemas.microsoft.com/office/word/2010/wordprocessingCanvas" xmlns:cx="http://schemas.microsoft.com/office/drawing/2014/chartex" xmlns:cx1="http://schemas.microsoft.com/office/drawing/2015/9/8/chartex" xmlns:cx2="http://schemas.microsoft.com/office/drawing/2015/10/21/chartex" xmlns:cx3="http://schemas.microsoft.com/office/drawing/2016/5/9/chartex" xmlns:cx4="http://schemas.microsoft.com/office/drawing/2016/5/10/chartex" xmlns:cx5="http://schemas.microsoft.com/office/drawing/2016/5/11/chartex" xmlns:cx6="http://schemas.microsoft.com/office/drawing/2016/5/12/chartex" xmlns:cx7="http://schemas.microsoft.com/office/drawing/2016/5/13/chartex" xmlns:cx8="http://schemas.microsoft.com/office/drawing/2016/5/14/chartex" xmlns:mc="http://schemas.openxmlformats.org/markup-compatibility/2006" xmlns:aink="http://schemas.microsoft.com/office/drawing/2016/ink" xmlns:am3d="http://schemas.microsoft.com/office/drawing/2017/model3d" xmlns:o="urn:schemas-microsoft-com:office:office" xmlns:r="http://schemas.openxmlformats.org/officeDocument/2006/relationships" xmlns:m="http://schemas.openxmlformats.org/officeDocument/2006/math" xmlns:v="urn:schemas-microsoft-com:vml" xmlns:wp14="http://schemas.microsoft.com/office/word/2010/wordprocessingDrawing" xmlns:wp="http://schemas.openxmlformats.org/drawingml/2006/wordprocessingDrawing" xmlns:w10="urn:schemas-microsoft-com:office:word" xmlns:w="http://schemas.openxmlformats.org/wordprocessingml/2006/main" xmlns:w14="http://schemas.microsoft.com/office/word/2010/wordml" xmlns:w15="http://schemas.microsoft.com/office/word/2012/wordml" xmlns:w16cex="http://schemas.microsoft.com/office/word/2018/wordml/cex" xmlns:w16cid="http://schemas.microsoft.com/office/word/2016/wordml/cid" xmlns:w16="http://schemas.microsoft.com/office/word/2018/wordml" xmlns:w16se="http://schemas.microsoft.com/office/word/2015/wordml/symex" xmlns:wpg="http://schemas.microsoft.com/office/word/2010/wordprocessingGroup" xmlns:wpi="http://schemas.microsoft.com/office/word/2010/wordprocessingInk" xmlns:wne="http://schemas.microsoft.com/office/word/2006/wordml" xmlns:wps="http://schemas.microsoft.com/office/word/2010/wordprocessingShape" mc:Ignorable="w14 w15 w16se w16cid w16 w16cex wp14">
+  <w:footnote w:type="separator" w:id="-1">
+    <w:p>
+      <w:pPr>
+        <w:spacing w:after="0" w:line="240" w:lineRule="auto"/>
+      </w:pPr>
+      <w:r>
+        <w:separator/>
+      </w:r>
+    </w:p>
+  </w:footnote>
+  <w:footnote w:type="continuationSeparator" w:id="0">
+    <w:p>
+      <w:pPr>
+        <w:spacing w:after="0" w:line="240" w:lineRule="auto"/>
+      </w:pPr>
+      <w:r>
+        <w:continuationSeparator/>
+      </w:r>
+    </w:p>
+  </w:footnote>
+</w:footnotes>
+</file>
+
 <file path=word/numbering.xml><?xml version="1.0" encoding="utf-8"?>
 <w:numbering xmlns:wpc="http://schemas.microsoft.com/office/word/2010/wordprocessingCanvas" xmlns:cx="http://schemas.microsoft.com/office/drawing/2014/chartex" xmlns:cx1="http://schemas.microsoft.com/office/drawing/2015/9/8/chartex" xmlns:cx2="http://schemas.microsoft.com/office/drawing/2015/10/21/chartex" xmlns:cx3="http://schemas.microsoft.com/office/drawing/2016/5/9/chartex" xmlns:cx4="http://schemas.microsoft.com/office/drawing/2016/5/10/chartex" xmlns:cx5="http://schemas.microsoft.com/office/drawing/2016/5/11/chartex" xmlns:cx6="http://schemas.microsoft.com/office/drawing/2016/5/12/chartex" xmlns:cx7="http://schemas.microsoft.com/office/drawing/2016/5/13/chartex" xmlns:cx8="http://schemas.microsoft.com/office/drawing/2016/5/14/chartex" xmlns:mc="http://schemas.openxmlformats.org/markup-compatibility/2006" xmlns:aink="http://schemas.microsoft.com/office/drawing/2016/ink" xmlns:am3d="http://schemas.microsoft.com/office/drawing/2017/model3d" xmlns:o="urn:schemas-microsoft-com:office:office" xmlns:r="http://schemas.openxmlformats.org/officeDocument/2006/relationships" xmlns:m="http://schemas.openxmlformats.org/officeDocument/2006/math" xmlns:v="urn:schemas-microsoft-com:vml" xmlns:wp14="http://schemas.microsoft.com/office/word/2010/wordprocessingDrawing" xmlns:wp="http://schemas.openxmlformats.org/drawingml/2006/wordprocessingDrawing" xmlns:w10="urn:schemas-microsoft-com:office:word" xmlns:w="http://schemas.openxmlformats.org/wordprocessingml/2006/main" xmlns:w14="http://schemas.microsoft.com/office/word/2010/wordml" xmlns:w15="http://schemas.microsoft.com/office/word/2012/wordml" xmlns:w16cex="http://schemas.microsoft.com/office/word/2018/wordml/cex" xmlns:w16cid="http://schemas.microsoft.com/office/word/2016/wordml/cid" xmlns:w16="http://schemas.microsoft.com/office/word/2018/wordml" xmlns:w16se="http://schemas.microsoft.com/office/word/2015/wordml/symex" xmlns:wpg="http://schemas.microsoft.com/office/word/2010/wordprocessingGroup" xmlns:wpi="http://schemas.microsoft.com/office/word/2010/wordprocessingInk" xmlns:wne="http://schemas.microsoft.com/office/word/2006/wordml" xmlns:wps="http://schemas.microsoft.com/office/word/2010/wordprocessingShape" mc:Ignorable="w14 w15 w16se w16cid w16 w16cex wp14">
   <w:abstractNum w:abstractNumId="0" w15:restartNumberingAfterBreak="0">
@@ -1207,6 +1267,9 @@
     </w:lvl>
   </w:abstractNum>
   <w:num w:numId="1">
+    <w:abstractNumId w:val="0"/>
+  </w:num>
+  <w:num w:numId="2">
     <w:abstractNumId w:val="0"/>
     <w:lvlOverride w:ilvl="0"/>
     <w:lvlOverride w:ilvl="1"/>

</xml_diff>